<commit_message>
Nieuwe push, bug fixes
</commit_message>
<xml_diff>
--- a/Iteratieoplevering template.docx
+++ b/Iteratieoplevering template.docx
@@ -29,7 +29,7 @@
           <w:sz w:val="36"/>
           <w:szCs w:val="36"/>
         </w:rPr>
-        <w:t>Oplevering Iteratie 4</w:t>
+        <w:t xml:space="preserve">Oplevering Iteratie </w:t>
       </w:r>
     </w:p>
     <w:p>
@@ -391,7 +391,7 @@
           <w:sz w:val="20"/>
           <w:szCs w:val="20"/>
         </w:rPr>
-        <w:t>wo</w:t>
+        <w:t>vr</w:t>
       </w:r>
       <w:r>
         <w:rPr>
@@ -407,7 +407,15 @@
           <w:sz w:val="20"/>
           <w:szCs w:val="20"/>
         </w:rPr>
-        <w:t>13 december</w:t>
+        <w:t>15</w:t>
+      </w:r>
+      <w:r>
+        <w:rPr>
+          <w:rFonts w:ascii="Verdana" w:eastAsia="Verdana" w:hAnsi="Verdana" w:cs="Verdana"/>
+          <w:sz w:val="20"/>
+          <w:szCs w:val="20"/>
+        </w:rPr>
+        <w:t xml:space="preserve"> december</w:t>
       </w:r>
     </w:p>
     <w:p>
@@ -428,60 +436,111 @@
           <w:sz w:val="20"/>
           <w:szCs w:val="20"/>
         </w:rPr>
-        <w:t>Werkdagen niet-productief: n.v.t.</w:t>
-      </w:r>
-    </w:p>
-    <w:p>
-      <w:pPr>
-        <w:tabs>
-          <w:tab w:val="left" w:pos="3401"/>
-        </w:tabs>
-        <w:ind w:left="2880" w:firstLine="720"/>
-        <w:rPr>
-          <w:rFonts w:ascii="Verdana" w:eastAsia="Verdana" w:hAnsi="Verdana" w:cs="Verdana"/>
-          <w:sz w:val="20"/>
-          <w:szCs w:val="20"/>
-        </w:rPr>
-      </w:pPr>
-      <w:r>
-        <w:rPr>
-          <w:rFonts w:ascii="Verdana" w:eastAsia="Verdana" w:hAnsi="Verdana" w:cs="Verdana"/>
-          <w:sz w:val="20"/>
-          <w:szCs w:val="20"/>
-        </w:rPr>
-        <w:t xml:space="preserve">Bijzonderheden: 1 week in plaats van 2 weken </w:t>
-      </w:r>
-    </w:p>
-    <w:p>
-      <w:pPr>
-        <w:tabs>
-          <w:tab w:val="left" w:pos="3401"/>
-        </w:tabs>
-        <w:ind w:left="2880" w:firstLine="720"/>
-        <w:rPr>
-          <w:rFonts w:ascii="Verdana" w:eastAsia="Verdana" w:hAnsi="Verdana" w:cs="Verdana"/>
-          <w:sz w:val="20"/>
-          <w:szCs w:val="20"/>
-        </w:rPr>
-      </w:pPr>
-      <w:r>
-        <w:rPr>
-          <w:rFonts w:ascii="Verdana" w:eastAsia="Verdana" w:hAnsi="Verdana" w:cs="Verdana"/>
-          <w:sz w:val="20"/>
-          <w:szCs w:val="20"/>
-        </w:rPr>
-        <w:t>(wegens examen)</w:t>
-      </w:r>
-    </w:p>
-    <w:p>
-      <w:pPr>
-        <w:tabs>
-          <w:tab w:val="left" w:pos="3401"/>
-        </w:tabs>
-      </w:pPr>
-      <w:r>
-        <w:t xml:space="preserve"> </w:t>
-      </w:r>
+        <w:t>Werkdagen niet-productief:</w:t>
+      </w:r>
+    </w:p>
+    <w:p>
+      <w:pPr>
+        <w:tabs>
+          <w:tab w:val="left" w:pos="3401"/>
+        </w:tabs>
+        <w:ind w:left="3375" w:firstLine="225"/>
+        <w:rPr>
+          <w:rFonts w:ascii="Verdana" w:eastAsia="Verdana" w:hAnsi="Verdana" w:cs="Verdana"/>
+          <w:sz w:val="20"/>
+          <w:szCs w:val="20"/>
+        </w:rPr>
+      </w:pPr>
+      <w:r>
+        <w:rPr>
+          <w:rFonts w:ascii="Verdana" w:eastAsia="Verdana" w:hAnsi="Verdana" w:cs="Verdana"/>
+          <w:sz w:val="20"/>
+          <w:szCs w:val="20"/>
+        </w:rPr>
+        <w:t>Furkan: 1 dag ziek</w:t>
+      </w:r>
+    </w:p>
+    <w:p>
+      <w:pPr>
+        <w:tabs>
+          <w:tab w:val="left" w:pos="3401"/>
+        </w:tabs>
+        <w:ind w:left="3375" w:firstLine="225"/>
+        <w:rPr>
+          <w:rFonts w:ascii="Verdana" w:eastAsia="Verdana" w:hAnsi="Verdana" w:cs="Verdana"/>
+          <w:sz w:val="20"/>
+          <w:szCs w:val="20"/>
+        </w:rPr>
+      </w:pPr>
+      <w:r>
+        <w:rPr>
+          <w:rFonts w:ascii="Verdana" w:eastAsia="Verdana" w:hAnsi="Verdana" w:cs="Verdana"/>
+          <w:sz w:val="20"/>
+          <w:szCs w:val="20"/>
+        </w:rPr>
+        <w:t>Ivar: 2 dagen afwezig</w:t>
+      </w:r>
+    </w:p>
+    <w:p>
+      <w:pPr>
+        <w:tabs>
+          <w:tab w:val="left" w:pos="3401"/>
+        </w:tabs>
+        <w:ind w:left="3375" w:firstLine="225"/>
+        <w:rPr>
+          <w:rFonts w:ascii="Verdana" w:eastAsia="Verdana" w:hAnsi="Verdana" w:cs="Verdana"/>
+          <w:sz w:val="20"/>
+          <w:szCs w:val="20"/>
+        </w:rPr>
+      </w:pPr>
+      <w:r>
+        <w:rPr>
+          <w:rFonts w:ascii="Verdana" w:eastAsia="Verdana" w:hAnsi="Verdana" w:cs="Verdana"/>
+          <w:sz w:val="20"/>
+          <w:szCs w:val="20"/>
+        </w:rPr>
+        <w:t>Mark: 1 dag ziek</w:t>
+      </w:r>
+    </w:p>
+    <w:p>
+      <w:pPr>
+        <w:tabs>
+          <w:tab w:val="left" w:pos="3401"/>
+        </w:tabs>
+        <w:ind w:left="3375" w:firstLine="225"/>
+        <w:rPr>
+          <w:rFonts w:ascii="Verdana" w:eastAsia="Verdana" w:hAnsi="Verdana" w:cs="Verdana"/>
+          <w:sz w:val="20"/>
+          <w:szCs w:val="20"/>
+        </w:rPr>
+      </w:pPr>
+      <w:r>
+        <w:rPr>
+          <w:rFonts w:ascii="Verdana" w:eastAsia="Verdana" w:hAnsi="Verdana" w:cs="Verdana"/>
+          <w:sz w:val="20"/>
+          <w:szCs w:val="20"/>
+        </w:rPr>
+        <w:t>Dilivio: 1 dag ziek, halve dag afwezig</w:t>
+      </w:r>
+    </w:p>
+    <w:p>
+      <w:pPr>
+        <w:tabs>
+          <w:tab w:val="left" w:pos="3401"/>
+        </w:tabs>
+        <w:rPr>
+          <w:rFonts w:ascii="Verdana" w:eastAsia="Verdana" w:hAnsi="Verdana" w:cs="Verdana"/>
+          <w:sz w:val="20"/>
+          <w:szCs w:val="20"/>
+        </w:rPr>
+      </w:pPr>
+    </w:p>
+    <w:p>
+      <w:pPr>
+        <w:tabs>
+          <w:tab w:val="left" w:pos="3401"/>
+        </w:tabs>
+      </w:pPr>
     </w:p>
     <w:p>
       <w:pPr>
@@ -1115,22 +1174,20 @@
         <w:tabs>
           <w:tab w:val="left" w:pos="3401"/>
         </w:tabs>
-        <w:ind w:left="2520" w:hanging="360"/>
-      </w:pPr>
-      <w:r>
-        <w:t>§</w:t>
-      </w:r>
-      <w:r>
-        <w:rPr>
-          <w:rFonts w:ascii="Times New Roman" w:eastAsia="Times New Roman" w:hAnsi="Times New Roman" w:cs="Times New Roman"/>
-          <w:sz w:val="14"/>
-          <w:szCs w:val="14"/>
-        </w:rPr>
-        <w:t xml:space="preserve">  </w:t>
-      </w:r>
-      <w:r>
-        <w:t>Ontvangers = ‘uw eigen 06-nummer of het 06-nummer van de ontwikkelaar’</w:t>
-      </w:r>
+        <w:ind w:left="720"/>
+        <w:contextualSpacing/>
+      </w:pPr>
+    </w:p>
+    <w:p>
+      <w:pPr>
+        <w:tabs>
+          <w:tab w:val="left" w:pos="3401"/>
+        </w:tabs>
+        <w:ind w:left="720"/>
+        <w:contextualSpacing/>
+      </w:pPr>
+      <w:bookmarkStart w:id="2" w:name="_GoBack"/>
+      <w:bookmarkEnd w:id="2"/>
     </w:p>
     <w:p>
       <w:pPr>
@@ -1144,6 +1201,7 @@
         <w:contextualSpacing/>
       </w:pPr>
       <w:r>
+        <w:lastRenderedPageBreak/>
         <w:t xml:space="preserve">Features </w:t>
       </w:r>
       <w:r>
@@ -1194,7 +1252,7 @@
       <w:r>
         <w:fldChar w:fldCharType="end"/>
       </w:r>
-      <w:hyperlink r:id="rId5" w:history="1">
+      <w:hyperlink r:id="rId6" w:history="1">
         <w:r>
           <w:rPr>
             <w:rStyle w:val="Hyperlink"/>
@@ -1218,26 +1276,13 @@
         <w:contextualSpacing/>
       </w:pPr>
       <w:r>
-        <w:lastRenderedPageBreak/>
         <w:t>De student kan een overzicht zien van zijn/haar eigen gegevens</w:t>
       </w:r>
       <w:r>
         <w:t>.</w:t>
       </w:r>
       <w:r>
-        <w:t xml:space="preserve"> (</w:t>
-      </w:r>
-      <w:r>
-        <w:t>4</w:t>
-      </w:r>
-      <w:r>
-        <w:t xml:space="preserve"> pun</w:t>
-      </w:r>
-      <w:r>
-        <w:t>ten</w:t>
-      </w:r>
-      <w:r>
-        <w:t>), teststappen:</w:t>
+        <w:t xml:space="preserve"> (4 punten), teststappen:</w:t>
       </w:r>
     </w:p>
     <w:p>
@@ -1275,10 +1320,70 @@
     </w:p>
     <w:p>
       <w:pPr>
-        <w:tabs>
-          <w:tab w:val="left" w:pos="3401"/>
-        </w:tabs>
-        <w:ind w:left="1800" w:hanging="360"/>
+        <w:pStyle w:val="Lijstalinea"/>
+        <w:numPr>
+          <w:ilvl w:val="0"/>
+          <w:numId w:val="5"/>
+        </w:numPr>
+        <w:tabs>
+          <w:tab w:val="left" w:pos="3401"/>
+        </w:tabs>
+      </w:pPr>
+      <w:r>
+        <w:t>Bij het pijltje onder de avatar kan je je profiel bekijken.</w:t>
+      </w:r>
+    </w:p>
+    <w:p>
+      <w:pPr>
+        <w:pStyle w:val="Lijstalinea"/>
+        <w:tabs>
+          <w:tab w:val="left" w:pos="3401"/>
+        </w:tabs>
+        <w:ind w:left="1800"/>
+      </w:pPr>
+    </w:p>
+    <w:p>
+      <w:pPr>
+        <w:numPr>
+          <w:ilvl w:val="0"/>
+          <w:numId w:val="1"/>
+        </w:numPr>
+        <w:tabs>
+          <w:tab w:val="left" w:pos="3401"/>
+        </w:tabs>
+        <w:contextualSpacing/>
+      </w:pPr>
+      <w:r>
+        <w:t xml:space="preserve">Feature 5 – </w:t>
+      </w:r>
+      <w:r>
+        <w:t xml:space="preserve">De student kan zien welke opleiding hij/zij volgt. </w:t>
+      </w:r>
+      <w:r>
+        <w:t xml:space="preserve"> </w:t>
+      </w:r>
+      <w:r>
+        <w:t xml:space="preserve"> ( </w:t>
+      </w:r>
+      <w:r>
+        <w:t xml:space="preserve">3 </w:t>
+      </w:r>
+      <w:r>
+        <w:t>punt</w:t>
+      </w:r>
+      <w:r>
+        <w:t>en</w:t>
+      </w:r>
+      <w:r>
+        <w:t>), teststappen:</w:t>
+      </w:r>
+    </w:p>
+    <w:p>
+      <w:pPr>
+        <w:tabs>
+          <w:tab w:val="left" w:pos="3401"/>
+        </w:tabs>
+        <w:ind w:left="1440" w:hanging="360"/>
       </w:pPr>
       <w:r>
         <w:rPr>
@@ -1295,10 +1400,107 @@
         <w:t xml:space="preserve">   </w:t>
       </w:r>
       <w:r>
-        <w:t>Bij het pijltje onder de avatar kan je je profiel bekijken.</w:t>
-      </w:r>
-      <w:bookmarkStart w:id="2" w:name="_GoBack"/>
-      <w:bookmarkEnd w:id="2"/>
+        <w:t>Als je als leerling inlogt via de login page kom je bij de homepage.</w:t>
+      </w:r>
+    </w:p>
+    <w:p>
+      <w:pPr>
+        <w:tabs>
+          <w:tab w:val="left" w:pos="3401"/>
+        </w:tabs>
+        <w:ind w:left="1440" w:hanging="360"/>
+      </w:pPr>
+      <w:r>
+        <w:t>Vanuit hier kun je links in het zijmenu klikken op het kopje "OPLEIDING". Dit is een dropdown menu en hier is te zien in welke klas hij/zij zit.</w:t>
+      </w:r>
+    </w:p>
+    <w:p>
+      <w:pPr>
+        <w:tabs>
+          <w:tab w:val="left" w:pos="3401"/>
+        </w:tabs>
+        <w:ind w:left="1440" w:hanging="360"/>
+        <w:rPr>
+          <w:rFonts w:ascii="Verdana" w:eastAsia="Verdana" w:hAnsi="Verdana" w:cs="Verdana"/>
+          <w:sz w:val="20"/>
+          <w:szCs w:val="20"/>
+        </w:rPr>
+      </w:pPr>
+    </w:p>
+    <w:p>
+      <w:pPr>
+        <w:numPr>
+          <w:ilvl w:val="0"/>
+          <w:numId w:val="3"/>
+        </w:numPr>
+        <w:tabs>
+          <w:tab w:val="left" w:pos="3401"/>
+        </w:tabs>
+        <w:contextualSpacing/>
+      </w:pPr>
+      <w:r>
+        <w:t xml:space="preserve">Feature </w:t>
+      </w:r>
+      <w:r>
+        <w:t>6</w:t>
+      </w:r>
+      <w:r>
+        <w:t xml:space="preserve"> – </w:t>
+      </w:r>
+      <w:r>
+        <w:t xml:space="preserve">De student kan zien in welke klas hij/zij behoord </w:t>
+      </w:r>
+      <w:r>
+        <w:t>(</w:t>
+      </w:r>
+      <w:r>
+        <w:t>3</w:t>
+      </w:r>
+      <w:r>
+        <w:t xml:space="preserve"> punt</w:t>
+      </w:r>
+      <w:r>
+        <w:t>en</w:t>
+      </w:r>
+      <w:r>
+        <w:t>), teststappen:</w:t>
+      </w:r>
+    </w:p>
+    <w:p>
+      <w:pPr>
+        <w:tabs>
+          <w:tab w:val="left" w:pos="3401"/>
+        </w:tabs>
+        <w:ind w:left="1800" w:hanging="360"/>
+      </w:pPr>
+      <w:r>
+        <w:rPr>
+          <w:rFonts w:ascii="Courier New" w:eastAsia="Courier New" w:hAnsi="Courier New" w:cs="Courier New"/>
+        </w:rPr>
+        <w:t>o</w:t>
+      </w:r>
+      <w:r>
+        <w:rPr>
+          <w:rFonts w:ascii="Times New Roman" w:eastAsia="Times New Roman" w:hAnsi="Times New Roman" w:cs="Times New Roman"/>
+          <w:sz w:val="14"/>
+          <w:szCs w:val="14"/>
+        </w:rPr>
+        <w:t xml:space="preserve">   </w:t>
+      </w:r>
+      <w:r>
+        <w:t>Als je als leerling inlogt via de login page kom je bij de homepage.</w:t>
+      </w:r>
+    </w:p>
+    <w:p>
+      <w:pPr>
+        <w:tabs>
+          <w:tab w:val="left" w:pos="3401"/>
+        </w:tabs>
+        <w:ind w:left="1800" w:hanging="360"/>
+      </w:pPr>
+      <w:r>
+        <w:t>Vanuit hier kun je links in het zijmenu klikken op het kopje "OPLEIDING". Dit is een dropdown menu en hier is te zien welke opleiding deze leerling volgt</w:t>
+      </w:r>
     </w:p>
     <w:p>
       <w:pPr>
@@ -1356,33 +1558,32 @@
       </w:r>
     </w:p>
     <w:p>
-      <w:pPr>
-        <w:tabs>
-          <w:tab w:val="left" w:pos="3401"/>
-        </w:tabs>
-        <w:ind w:left="360"/>
-      </w:pPr>
-      <w:r>
-        <w:t>·</w:t>
-      </w:r>
-      <w:r>
-        <w:rPr>
-          <w:rFonts w:ascii="Times New Roman" w:eastAsia="Times New Roman" w:hAnsi="Times New Roman" w:cs="Times New Roman"/>
-          <w:sz w:val="14"/>
-          <w:szCs w:val="14"/>
-        </w:rPr>
-        <w:t xml:space="preserve">        </w:t>
-      </w:r>
-      <w:r>
-        <w:rPr>
-          <w:rFonts w:ascii="Times New Roman" w:eastAsia="Times New Roman" w:hAnsi="Times New Roman" w:cs="Times New Roman"/>
-          <w:sz w:val="14"/>
-          <w:szCs w:val="14"/>
-        </w:rPr>
-        <w:tab/>
-      </w:r>
-      <w:r>
-        <w:t>N.V.T.</w:t>
+      <w:r>
+        <w:t xml:space="preserve">Feature 7 - </w:t>
+      </w:r>
+      <w:r>
+        <w:t>De student kan op een blok klikken, dan kan de student op de pagina meer informatie zien over het gekozen blok. (3</w:t>
+      </w:r>
+      <w:r>
+        <w:t xml:space="preserve"> punten)</w:t>
+      </w:r>
+    </w:p>
+    <w:p/>
+    <w:p>
+      <w:r>
+        <w:t xml:space="preserve">Feature 8 - </w:t>
+      </w:r>
+      <w:r>
+        <w:t>De student heeft een overzicht van alle blokken in de studiejaren. (3)</w:t>
+      </w:r>
+    </w:p>
+    <w:p/>
+    <w:p>
+      <w:r>
+        <w:t xml:space="preserve">Feature 9 - </w:t>
+      </w:r>
+      <w:r>
+        <w:t>De student kan op een blok klikken, dan kan de student op de pagina meer informatie zien over het gekozen blok. (3)</w:t>
       </w:r>
     </w:p>
     <w:p>
@@ -3165,4 +3366,16 @@
   </a:objectDefaults>
   <a:extraClrSchemeLst/>
 </a:theme>
+</file>
+
+<file path=customXml/item1.xml><?xml version="1.0" encoding="utf-8"?>
+<b:Sources xmlns:b="http://schemas.openxmlformats.org/officeDocument/2006/bibliography" xmlns="http://schemas.openxmlformats.org/officeDocument/2006/bibliography" SelectedStyle="\APASixthEditionOfficeOnline.xsl" StyleName="APA" Version="6"/>
+</file>
+
+<file path=customXml/itemProps1.xml><?xml version="1.0" encoding="utf-8"?>
+<ds:datastoreItem xmlns:ds="http://schemas.openxmlformats.org/officeDocument/2006/customXml" ds:itemID="{13574F9D-3FE5-4ADA-B6B7-68512B5C3152}">
+  <ds:schemaRefs>
+    <ds:schemaRef ds:uri="http://schemas.openxmlformats.org/officeDocument/2006/bibliography"/>
+  </ds:schemaRefs>
+</ds:datastoreItem>
 </file>
</xml_diff>